<commit_message>
Agregada definicion de const e ident al tp 3
</commit_message>
<xml_diff>
--- a/TP 3.docx
+++ b/TP 3.docx
@@ -4,13 +4,21 @@
   <w:body>
     <w:p>
       <w:pPr>
+        <w:pStyle w:val="Heading1"/>
+      </w:pPr>
+      <w:r>
+        <w:t>BNF</w:t>
+      </w:r>
+    </w:p>
+    <w:p>
+      <w:pPr>
         <w:pStyle w:val="Heading2"/>
         <w:rPr>
           <w:rStyle w:val="Heading2Char"/>
         </w:rPr>
       </w:pPr>
       <w:r>
-        <w:t>BNF Expresiones</w:t>
+        <w:t>Expresiones</w:t>
       </w:r>
     </w:p>
     <w:p>
@@ -437,13 +445,7 @@
         <w:rPr>
           <w:b/>
         </w:rPr>
-        <w:t>&gt;</w:t>
-      </w:r>
-      <w:r>
-        <w:rPr>
-          <w:b/>
-        </w:rPr>
-        <w:t xml:space="preserve"> </w:t>
+        <w:t xml:space="preserve">&gt; </w:t>
       </w:r>
       <w:proofErr w:type="spellStart"/>
       <w:r>
@@ -567,13 +569,7 @@
         <w:rPr>
           <w:i/>
         </w:rPr>
-        <w:t xml:space="preserve"> </w:t>
-      </w:r>
-      <w:r>
-        <w:rPr>
-          <w:i/>
-        </w:rPr>
-        <w:t>-</w:t>
+        <w:t xml:space="preserve"> -</w:t>
       </w:r>
       <w:r>
         <w:rPr>
@@ -943,6 +939,7 @@
         <w:rPr>
           <w:i/>
         </w:rPr>
+        <w:lastRenderedPageBreak/>
         <w:tab/>
         <w:t xml:space="preserve">Identificador </w:t>
       </w:r>
@@ -965,6 +962,9 @@
     <w:p>
       <w:pPr>
         <w:ind w:left="708" w:hanging="708"/>
+        <w:rPr>
+          <w:i/>
+        </w:rPr>
       </w:pPr>
       <w:r>
         <w:rPr>
@@ -972,6 +972,11 @@
         </w:rPr>
         <w:t xml:space="preserve">Inicial: </w:t>
       </w:r>
+    </w:p>
+    <w:p>
+      <w:pPr>
+        <w:ind w:left="708"/>
+      </w:pPr>
       <w:r>
         <w:rPr>
           <w:b/>
@@ -987,27 +992,865 @@
         <w:pStyle w:val="Heading2"/>
       </w:pPr>
       <w:r>
+        <w:t>Sentencia</w:t>
+      </w:r>
+    </w:p>
+    <w:p>
+      <w:pPr>
+        <w:rPr>
+          <w:i/>
+        </w:rPr>
+      </w:pPr>
+      <w:r>
+        <w:rPr>
+          <w:i/>
+        </w:rPr>
+        <w:t>Sentencia:</w:t>
+      </w:r>
+    </w:p>
+    <w:p>
+      <w:pPr>
+        <w:rPr>
+          <w:i/>
+        </w:rPr>
+      </w:pPr>
+      <w:r>
+        <w:rPr>
+          <w:i/>
+        </w:rPr>
+        <w:tab/>
+      </w:r>
+      <w:r>
+        <w:t xml:space="preserve">Una de </w:t>
+      </w:r>
+      <w:proofErr w:type="spellStart"/>
+      <w:r>
+        <w:rPr>
+          <w:i/>
+        </w:rPr>
+        <w:t>SentExpresion</w:t>
+      </w:r>
+      <w:proofErr w:type="spellEnd"/>
+      <w:r>
+        <w:rPr>
+          <w:i/>
+        </w:rPr>
+        <w:t xml:space="preserve"> </w:t>
+      </w:r>
+      <w:proofErr w:type="spellStart"/>
+      <w:r>
+        <w:rPr>
+          <w:i/>
+        </w:rPr>
+        <w:t>SentSeleccion</w:t>
+      </w:r>
+      <w:proofErr w:type="spellEnd"/>
+      <w:r>
+        <w:rPr>
+          <w:i/>
+        </w:rPr>
+        <w:t xml:space="preserve"> </w:t>
+      </w:r>
+      <w:proofErr w:type="spellStart"/>
+      <w:r>
+        <w:rPr>
+          <w:i/>
+        </w:rPr>
+        <w:t>SentIteracion</w:t>
+      </w:r>
+      <w:proofErr w:type="spellEnd"/>
+      <w:r>
+        <w:rPr>
+          <w:i/>
+        </w:rPr>
+        <w:tab/>
+      </w:r>
+    </w:p>
+    <w:p>
+      <w:pPr>
+        <w:rPr>
+          <w:i/>
+        </w:rPr>
+      </w:pPr>
+      <w:proofErr w:type="spellStart"/>
+      <w:r>
+        <w:rPr>
+          <w:i/>
+        </w:rPr>
+        <w:t>SentExpresion</w:t>
+      </w:r>
+      <w:proofErr w:type="spellEnd"/>
+      <w:r>
+        <w:rPr>
+          <w:i/>
+        </w:rPr>
+        <w:t>:</w:t>
+      </w:r>
+    </w:p>
+    <w:p>
+      <w:pPr>
+        <w:rPr>
+          <w:b/>
+        </w:rPr>
+      </w:pPr>
+      <w:r>
+        <w:rPr>
+          <w:i/>
+        </w:rPr>
+        <w:tab/>
+      </w:r>
+      <w:proofErr w:type="spellStart"/>
+      <w:r>
+        <w:rPr>
+          <w:i/>
+        </w:rPr>
+        <w:t>Expresion</w:t>
+      </w:r>
+      <w:proofErr w:type="spellEnd"/>
+      <w:r>
+        <w:rPr>
+          <w:i/>
+        </w:rPr>
+        <w:t xml:space="preserve"> </w:t>
+      </w:r>
+      <w:r>
+        <w:rPr>
+          <w:b/>
+        </w:rPr>
+        <w:t>;</w:t>
+      </w:r>
+    </w:p>
+    <w:p>
+      <w:pPr>
+        <w:rPr>
+          <w:i/>
+        </w:rPr>
+      </w:pPr>
+      <w:proofErr w:type="spellStart"/>
+      <w:r>
+        <w:rPr>
+          <w:i/>
+        </w:rPr>
+        <w:t>SentSeleccion</w:t>
+      </w:r>
+      <w:proofErr w:type="spellEnd"/>
+      <w:r>
+        <w:rPr>
+          <w:i/>
+        </w:rPr>
+        <w:t>:</w:t>
+      </w:r>
+    </w:p>
+    <w:p>
+      <w:pPr>
+        <w:rPr>
+          <w:i/>
+        </w:rPr>
+      </w:pPr>
+      <w:r>
+        <w:rPr>
+          <w:i/>
+        </w:rPr>
+        <w:tab/>
+      </w:r>
+      <w:proofErr w:type="spellStart"/>
+      <w:r>
+        <w:rPr>
+          <w:b/>
+        </w:rPr>
+        <w:t>if</w:t>
+      </w:r>
+      <w:proofErr w:type="spellEnd"/>
+      <w:r>
+        <w:rPr>
+          <w:b/>
+        </w:rPr>
+        <w:t>(</w:t>
+      </w:r>
+      <w:proofErr w:type="spellStart"/>
+      <w:r>
+        <w:rPr>
+          <w:i/>
+        </w:rPr>
+        <w:t>Expresion</w:t>
+      </w:r>
+      <w:proofErr w:type="spellEnd"/>
+      <w:r>
+        <w:rPr>
+          <w:b/>
+        </w:rPr>
+        <w:t xml:space="preserve">) </w:t>
+      </w:r>
+      <w:r>
+        <w:rPr>
+          <w:i/>
+        </w:rPr>
+        <w:t>Sentencia</w:t>
+      </w:r>
+    </w:p>
+    <w:p>
+      <w:pPr>
+        <w:rPr>
+          <w:i/>
+        </w:rPr>
+      </w:pPr>
+      <w:r>
+        <w:rPr>
+          <w:b/>
+        </w:rPr>
+        <w:tab/>
+      </w:r>
+      <w:proofErr w:type="spellStart"/>
+      <w:r>
+        <w:rPr>
+          <w:b/>
+        </w:rPr>
+        <w:t>if</w:t>
+      </w:r>
+      <w:proofErr w:type="spellEnd"/>
+      <w:r>
+        <w:rPr>
+          <w:b/>
+        </w:rPr>
+        <w:t>(</w:t>
+      </w:r>
+      <w:proofErr w:type="spellStart"/>
+      <w:r>
+        <w:rPr>
+          <w:i/>
+        </w:rPr>
+        <w:t>Expresion</w:t>
+      </w:r>
+      <w:proofErr w:type="spellEnd"/>
+      <w:r>
+        <w:rPr>
+          <w:b/>
+        </w:rPr>
+        <w:t xml:space="preserve">) </w:t>
+      </w:r>
+      <w:r>
+        <w:rPr>
+          <w:i/>
+        </w:rPr>
+        <w:t xml:space="preserve">Sentencia </w:t>
+      </w:r>
+      <w:proofErr w:type="spellStart"/>
+      <w:r>
+        <w:rPr>
+          <w:b/>
+        </w:rPr>
+        <w:t>else</w:t>
+      </w:r>
+      <w:proofErr w:type="spellEnd"/>
+      <w:r>
+        <w:rPr>
+          <w:b/>
+        </w:rPr>
+        <w:t xml:space="preserve"> </w:t>
+      </w:r>
+      <w:r>
+        <w:rPr>
+          <w:i/>
+        </w:rPr>
+        <w:t>Sentencia</w:t>
+      </w:r>
+    </w:p>
+    <w:p>
+      <w:pPr>
+        <w:rPr>
+          <w:i/>
+        </w:rPr>
+      </w:pPr>
+      <w:proofErr w:type="spellStart"/>
+      <w:r>
+        <w:rPr>
+          <w:i/>
+        </w:rPr>
+        <w:t>SentIteracion</w:t>
+      </w:r>
+      <w:proofErr w:type="spellEnd"/>
+      <w:r>
+        <w:rPr>
+          <w:i/>
+        </w:rPr>
+        <w:t>:</w:t>
+      </w:r>
+    </w:p>
+    <w:p>
+      <w:pPr>
+        <w:rPr>
+          <w:i/>
+        </w:rPr>
+      </w:pPr>
+      <w:r>
+        <w:rPr>
+          <w:i/>
+        </w:rPr>
+        <w:tab/>
+      </w:r>
+      <w:proofErr w:type="spellStart"/>
+      <w:r>
+        <w:rPr>
+          <w:b/>
+        </w:rPr>
+        <w:t>while</w:t>
+      </w:r>
+      <w:proofErr w:type="spellEnd"/>
+      <w:r>
+        <w:rPr>
+          <w:b/>
+        </w:rPr>
+        <w:t>(</w:t>
+      </w:r>
+      <w:proofErr w:type="spellStart"/>
+      <w:r>
+        <w:rPr>
+          <w:i/>
+        </w:rPr>
+        <w:t>Expresion</w:t>
+      </w:r>
+      <w:proofErr w:type="spellEnd"/>
+      <w:r>
+        <w:rPr>
+          <w:b/>
+        </w:rPr>
+        <w:t xml:space="preserve">) </w:t>
+      </w:r>
+      <w:r>
+        <w:rPr>
+          <w:i/>
+        </w:rPr>
+        <w:t>Sentencia</w:t>
+      </w:r>
+    </w:p>
+    <w:p>
+      <w:pPr>
+        <w:pStyle w:val="Heading2"/>
+      </w:pPr>
+      <w:r>
+        <w:t>Identificador</w:t>
+      </w:r>
+    </w:p>
+    <w:p>
+      <w:pPr>
+        <w:rPr>
+          <w:i/>
+        </w:rPr>
+      </w:pPr>
+      <w:r>
+        <w:rPr>
+          <w:i/>
+        </w:rPr>
+        <w:t xml:space="preserve">Identificador: </w:t>
+      </w:r>
+    </w:p>
+    <w:p>
+      <w:pPr>
+        <w:ind w:firstLine="708"/>
+        <w:rPr>
+          <w:i/>
+          <w:vertAlign w:val="subscript"/>
+        </w:rPr>
+      </w:pPr>
+      <w:proofErr w:type="spellStart"/>
+      <w:r>
+        <w:rPr>
+          <w:i/>
+        </w:rPr>
+        <w:t>Mayuscula</w:t>
+      </w:r>
+      <w:proofErr w:type="spellEnd"/>
+      <w:r>
+        <w:rPr>
+          <w:i/>
+        </w:rPr>
+        <w:t xml:space="preserve"> </w:t>
+      </w:r>
+      <w:proofErr w:type="spellStart"/>
+      <w:r>
+        <w:rPr>
+          <w:i/>
+        </w:rPr>
+        <w:t>Caracteres</w:t>
+      </w:r>
+      <w:r>
+        <w:rPr>
+          <w:i/>
+          <w:vertAlign w:val="subscript"/>
+        </w:rPr>
+        <w:t>op</w:t>
+      </w:r>
+      <w:proofErr w:type="spellEnd"/>
+    </w:p>
+    <w:p>
+      <w:pPr>
+        <w:rPr>
+          <w:i/>
+        </w:rPr>
+      </w:pPr>
+      <w:r>
+        <w:rPr>
+          <w:i/>
+        </w:rPr>
+        <w:t xml:space="preserve">Caracteres: </w:t>
+      </w:r>
+    </w:p>
+    <w:p>
+      <w:pPr>
+        <w:rPr>
+          <w:i/>
+          <w:vertAlign w:val="subscript"/>
+        </w:rPr>
+      </w:pPr>
+      <w:r>
+        <w:rPr>
+          <w:i/>
+        </w:rPr>
+        <w:tab/>
+      </w:r>
+      <w:proofErr w:type="spellStart"/>
+      <w:r>
+        <w:rPr>
+          <w:i/>
+        </w:rPr>
+        <w:t>Mayuscula</w:t>
+      </w:r>
+      <w:proofErr w:type="spellEnd"/>
+      <w:r>
+        <w:rPr>
+          <w:i/>
+        </w:rPr>
+        <w:t xml:space="preserve"> </w:t>
+      </w:r>
+      <w:proofErr w:type="spellStart"/>
+      <w:r>
+        <w:rPr>
+          <w:i/>
+        </w:rPr>
+        <w:t>Caracteres</w:t>
+      </w:r>
+      <w:r>
+        <w:rPr>
+          <w:i/>
+          <w:vertAlign w:val="subscript"/>
+        </w:rPr>
+        <w:t>op</w:t>
+      </w:r>
+      <w:proofErr w:type="spellEnd"/>
+    </w:p>
+    <w:p>
+      <w:pPr>
+        <w:ind w:firstLine="708"/>
+        <w:rPr>
+          <w:i/>
+          <w:vertAlign w:val="subscript"/>
+        </w:rPr>
+      </w:pPr>
+      <w:proofErr w:type="spellStart"/>
+      <w:r>
+        <w:rPr>
+          <w:i/>
+        </w:rPr>
+        <w:t>M</w:t>
+      </w:r>
+      <w:r>
+        <w:rPr>
+          <w:i/>
+        </w:rPr>
+        <w:t>inuscula</w:t>
+      </w:r>
+      <w:proofErr w:type="spellEnd"/>
+      <w:r>
+        <w:rPr>
+          <w:i/>
+        </w:rPr>
+        <w:t xml:space="preserve"> </w:t>
+      </w:r>
+      <w:proofErr w:type="spellStart"/>
+      <w:r>
+        <w:rPr>
+          <w:i/>
+        </w:rPr>
+        <w:t>Caracteres</w:t>
+      </w:r>
+      <w:r>
+        <w:rPr>
+          <w:i/>
+          <w:vertAlign w:val="subscript"/>
+        </w:rPr>
+        <w:t>op</w:t>
+      </w:r>
+      <w:proofErr w:type="spellEnd"/>
+    </w:p>
+    <w:p>
+      <w:pPr>
+        <w:ind w:firstLine="708"/>
+        <w:rPr>
+          <w:i/>
+          <w:vertAlign w:val="subscript"/>
+        </w:rPr>
+      </w:pPr>
+      <w:proofErr w:type="spellStart"/>
+      <w:r>
+        <w:rPr>
+          <w:i/>
+        </w:rPr>
+        <w:t>Digitos</w:t>
+      </w:r>
+      <w:proofErr w:type="spellEnd"/>
+      <w:r>
+        <w:rPr>
+          <w:i/>
+        </w:rPr>
+        <w:t xml:space="preserve"> </w:t>
+      </w:r>
+      <w:proofErr w:type="spellStart"/>
+      <w:r>
+        <w:rPr>
+          <w:i/>
+        </w:rPr>
+        <w:t>Caracteres</w:t>
+      </w:r>
+      <w:r>
+        <w:rPr>
+          <w:i/>
+          <w:vertAlign w:val="subscript"/>
+        </w:rPr>
+        <w:t>op</w:t>
+      </w:r>
+      <w:proofErr w:type="spellEnd"/>
+    </w:p>
+    <w:p>
+      <w:pPr>
+        <w:rPr>
+          <w:i/>
+        </w:rPr>
+      </w:pPr>
+      <w:proofErr w:type="spellStart"/>
+      <w:r>
+        <w:rPr>
+          <w:i/>
+        </w:rPr>
+        <w:t>Mayuscula</w:t>
+      </w:r>
+      <w:proofErr w:type="spellEnd"/>
+      <w:r>
+        <w:rPr>
+          <w:i/>
+        </w:rPr>
+        <w:t>:</w:t>
+      </w:r>
+    </w:p>
+    <w:p>
+      <w:pPr>
+        <w:rPr>
+          <w:b/>
+        </w:rPr>
+      </w:pPr>
+      <w:r>
+        <w:rPr>
+          <w:i/>
+        </w:rPr>
+        <w:tab/>
+      </w:r>
+      <w:r>
+        <w:t xml:space="preserve">Uno de </w:t>
+      </w:r>
+      <w:r>
+        <w:rPr>
+          <w:b/>
+        </w:rPr>
+        <w:t>A B C D E F G H I J K L M N O P Q R S T U V W X Y Z</w:t>
+      </w:r>
+    </w:p>
+    <w:p>
+      <w:pPr>
+        <w:rPr>
+          <w:i/>
+        </w:rPr>
+      </w:pPr>
+      <w:proofErr w:type="spellStart"/>
+      <w:r>
+        <w:rPr>
+          <w:i/>
+        </w:rPr>
+        <w:t>M</w:t>
+      </w:r>
+      <w:r>
+        <w:rPr>
+          <w:i/>
+        </w:rPr>
+        <w:t>inuscula</w:t>
+      </w:r>
+      <w:proofErr w:type="spellEnd"/>
+      <w:r>
+        <w:rPr>
+          <w:i/>
+        </w:rPr>
+        <w:t>:</w:t>
+      </w:r>
+    </w:p>
+    <w:p>
+      <w:pPr>
+        <w:rPr>
+          <w:b/>
+        </w:rPr>
+      </w:pPr>
+      <w:r>
+        <w:rPr>
+          <w:i/>
+        </w:rPr>
+        <w:tab/>
+      </w:r>
+      <w:r>
+        <w:t xml:space="preserve">Uno de </w:t>
+      </w:r>
+      <w:r>
+        <w:rPr>
+          <w:b/>
+        </w:rPr>
+        <w:t xml:space="preserve">a b c </w:t>
+      </w:r>
+      <w:proofErr w:type="spellStart"/>
+      <w:r>
+        <w:rPr>
+          <w:b/>
+        </w:rPr>
+        <w:t>d e</w:t>
+      </w:r>
+      <w:proofErr w:type="spellEnd"/>
+      <w:r>
+        <w:rPr>
+          <w:b/>
+        </w:rPr>
+        <w:t xml:space="preserve"> f g h i j k l m n o p q r s t u v w x y z</w:t>
+      </w:r>
+    </w:p>
+    <w:p>
+      <w:pPr>
+        <w:rPr>
+          <w:i/>
+        </w:rPr>
+      </w:pPr>
+      <w:proofErr w:type="spellStart"/>
+      <w:r>
+        <w:rPr>
+          <w:i/>
+        </w:rPr>
+        <w:t>Digitos</w:t>
+      </w:r>
+      <w:proofErr w:type="spellEnd"/>
+      <w:r>
+        <w:rPr>
+          <w:i/>
+        </w:rPr>
+        <w:t>:</w:t>
+      </w:r>
+    </w:p>
+    <w:p>
+      <w:pPr>
+        <w:rPr>
+          <w:b/>
+        </w:rPr>
+      </w:pPr>
+      <w:r>
+        <w:rPr>
+          <w:i/>
+        </w:rPr>
+        <w:tab/>
+      </w:r>
+      <w:r>
+        <w:t xml:space="preserve">Uno de </w:t>
+      </w:r>
+      <w:r>
+        <w:rPr>
+          <w:b/>
+        </w:rPr>
+        <w:t>0 1 2 3 4 5 6 7 8 9</w:t>
+      </w:r>
+    </w:p>
+    <w:p>
+      <w:pPr>
+        <w:pStyle w:val="Heading2"/>
+      </w:pPr>
+      <w:r>
+        <w:t>Constante</w:t>
+      </w:r>
+    </w:p>
+    <w:p>
+      <w:pPr>
+        <w:rPr>
+          <w:i/>
+        </w:rPr>
+      </w:pPr>
+      <w:r>
+        <w:rPr>
+          <w:i/>
+        </w:rPr>
+        <w:t xml:space="preserve">Constante: </w:t>
+      </w:r>
+    </w:p>
+    <w:p>
+      <w:pPr>
+        <w:rPr>
+          <w:i/>
+        </w:rPr>
+      </w:pPr>
+      <w:r>
+        <w:rPr>
+          <w:i/>
+        </w:rPr>
+        <w:tab/>
+      </w:r>
+      <w:proofErr w:type="spellStart"/>
+      <w:r>
+        <w:rPr>
+          <w:i/>
+        </w:rPr>
+        <w:t>Signo</w:t>
+      </w:r>
+      <w:r>
+        <w:rPr>
+          <w:i/>
+          <w:vertAlign w:val="subscript"/>
+        </w:rPr>
+        <w:t>op</w:t>
+      </w:r>
+      <w:proofErr w:type="spellEnd"/>
+      <w:r>
+        <w:rPr>
+          <w:i/>
+        </w:rPr>
+        <w:t xml:space="preserve"> </w:t>
+      </w:r>
+      <w:proofErr w:type="spellStart"/>
+      <w:r>
+        <w:rPr>
+          <w:i/>
+        </w:rPr>
+        <w:t>ConstEntera</w:t>
+      </w:r>
+      <w:proofErr w:type="spellEnd"/>
+    </w:p>
+    <w:p>
+      <w:pPr>
+        <w:rPr>
+          <w:i/>
+        </w:rPr>
+      </w:pPr>
+      <w:r>
+        <w:rPr>
+          <w:i/>
+        </w:rPr>
+        <w:tab/>
+      </w:r>
+      <w:proofErr w:type="spellStart"/>
+      <w:r>
+        <w:rPr>
+          <w:i/>
+        </w:rPr>
+        <w:t>Signo</w:t>
+      </w:r>
+      <w:r>
+        <w:rPr>
+          <w:i/>
+          <w:vertAlign w:val="subscript"/>
+        </w:rPr>
+        <w:t>op</w:t>
+      </w:r>
+      <w:proofErr w:type="spellEnd"/>
+      <w:r>
+        <w:rPr>
+          <w:i/>
+        </w:rPr>
+        <w:t xml:space="preserve"> </w:t>
+      </w:r>
+      <w:proofErr w:type="spellStart"/>
+      <w:r>
+        <w:rPr>
+          <w:i/>
+        </w:rPr>
+        <w:t>ConstReal</w:t>
+      </w:r>
+      <w:proofErr w:type="spellEnd"/>
+    </w:p>
+    <w:p>
+      <w:pPr>
+        <w:rPr>
+          <w:i/>
+        </w:rPr>
+      </w:pPr>
+      <w:proofErr w:type="spellStart"/>
+      <w:r>
+        <w:rPr>
+          <w:i/>
+        </w:rPr>
+        <w:t>ConstEntera</w:t>
+      </w:r>
+      <w:proofErr w:type="spellEnd"/>
+      <w:r>
+        <w:rPr>
+          <w:i/>
+        </w:rPr>
+        <w:t>:</w:t>
+      </w:r>
+    </w:p>
+    <w:p>
+      <w:pPr>
+        <w:rPr>
+          <w:i/>
+          <w:vertAlign w:val="subscript"/>
+        </w:rPr>
+      </w:pPr>
+      <w:r>
+        <w:rPr>
+          <w:i/>
+        </w:rPr>
+        <w:tab/>
+        <w:t xml:space="preserve">Digito </w:t>
+      </w:r>
+      <w:proofErr w:type="spellStart"/>
+      <w:r>
+        <w:rPr>
+          <w:i/>
+        </w:rPr>
+        <w:t>ConstEntera</w:t>
+      </w:r>
+      <w:r>
+        <w:rPr>
+          <w:i/>
+          <w:vertAlign w:val="subscript"/>
+        </w:rPr>
+        <w:t>op</w:t>
+      </w:r>
+      <w:proofErr w:type="spellEnd"/>
+    </w:p>
+    <w:p>
+      <w:pPr>
+        <w:rPr>
+          <w:i/>
+        </w:rPr>
+      </w:pPr>
+      <w:proofErr w:type="spellStart"/>
+      <w:r>
+        <w:rPr>
+          <w:i/>
+        </w:rPr>
         <w:lastRenderedPageBreak/>
-        <w:t>Sentencia</w:t>
-      </w:r>
-    </w:p>
-    <w:p>
-      <w:pPr>
-        <w:rPr>
-          <w:i/>
-        </w:rPr>
-      </w:pPr>
-      <w:r>
-        <w:rPr>
-          <w:i/>
-        </w:rPr>
-        <w:t>Sentencia:</w:t>
-      </w:r>
-    </w:p>
-    <w:p>
-      <w:pPr>
-        <w:rPr>
-          <w:i/>
+        <w:t>ConstReal</w:t>
+      </w:r>
+      <w:proofErr w:type="spellEnd"/>
+      <w:r>
+        <w:rPr>
+          <w:i/>
+        </w:rPr>
+        <w:t>:</w:t>
+      </w:r>
+    </w:p>
+    <w:p>
+      <w:pPr>
+        <w:rPr>
+          <w:b/>
         </w:rPr>
       </w:pPr>
       <w:r>
@@ -1016,15 +1859,12 @@
         </w:rPr>
         <w:tab/>
       </w:r>
-      <w:r>
-        <w:t xml:space="preserve">Una de </w:t>
-      </w:r>
-      <w:proofErr w:type="spellStart"/>
-      <w:r>
-        <w:rPr>
-          <w:i/>
-        </w:rPr>
-        <w:t>SentExpresion</w:t>
+      <w:proofErr w:type="spellStart"/>
+      <w:r>
+        <w:rPr>
+          <w:i/>
+        </w:rPr>
+        <w:t>ConstEntera</w:t>
       </w:r>
       <w:proofErr w:type="spellEnd"/>
       <w:r>
@@ -1033,12 +1873,38 @@
         </w:rPr>
         <w:t xml:space="preserve"> </w:t>
       </w:r>
-      <w:proofErr w:type="spellStart"/>
-      <w:r>
-        <w:rPr>
-          <w:i/>
-        </w:rPr>
-        <w:t>SentSeleccion</w:t>
+      <w:r>
+        <w:rPr>
+          <w:b/>
+        </w:rPr>
+        <w:t xml:space="preserve">. </w:t>
+      </w:r>
+    </w:p>
+    <w:p>
+      <w:pPr>
+        <w:rPr>
+          <w:i/>
+        </w:rPr>
+      </w:pPr>
+      <w:r>
+        <w:rPr>
+          <w:b/>
+        </w:rPr>
+        <w:tab/>
+      </w:r>
+      <w:proofErr w:type="spellStart"/>
+      <w:r>
+        <w:rPr>
+          <w:i/>
+        </w:rPr>
+        <w:t>ConstEntera</w:t>
+      </w:r>
+      <w:r>
+        <w:rPr>
+          <w:i/>
+          <w:vertAlign w:val="subscript"/>
+        </w:rPr>
+        <w:t>op</w:t>
       </w:r>
       <w:proofErr w:type="spellEnd"/>
       <w:r>
@@ -1047,33 +1913,68 @@
         </w:rPr>
         <w:t xml:space="preserve"> </w:t>
       </w:r>
-      <w:proofErr w:type="spellStart"/>
-      <w:r>
-        <w:rPr>
-          <w:i/>
-        </w:rPr>
-        <w:t>SentIteracion</w:t>
-      </w:r>
-      <w:proofErr w:type="spellEnd"/>
+      <w:r>
+        <w:rPr>
+          <w:b/>
+        </w:rPr>
+        <w:t xml:space="preserve">. </w:t>
+      </w:r>
+      <w:proofErr w:type="spellStart"/>
+      <w:r>
+        <w:rPr>
+          <w:i/>
+        </w:rPr>
+        <w:t>ConstEntera</w:t>
+      </w:r>
+      <w:proofErr w:type="spellEnd"/>
+    </w:p>
+    <w:p>
+      <w:pPr>
+        <w:rPr>
+          <w:i/>
+        </w:rPr>
+      </w:pPr>
+      <w:r>
+        <w:rPr>
+          <w:i/>
+        </w:rPr>
+        <w:t>Signo:</w:t>
+      </w:r>
+    </w:p>
+    <w:p>
+      <w:pPr>
+        <w:rPr>
+          <w:b/>
+        </w:rPr>
+      </w:pPr>
       <w:r>
         <w:rPr>
           <w:i/>
         </w:rPr>
         <w:tab/>
       </w:r>
-    </w:p>
-    <w:p>
-      <w:pPr>
-        <w:rPr>
-          <w:i/>
-        </w:rPr>
-      </w:pPr>
-      <w:proofErr w:type="spellStart"/>
-      <w:r>
-        <w:rPr>
-          <w:i/>
-        </w:rPr>
-        <w:t>SentExpresion</w:t>
+      <w:r>
+        <w:t xml:space="preserve">Uno de </w:t>
+      </w:r>
+      <w:r>
+        <w:rPr>
+          <w:b/>
+        </w:rPr>
+        <w:t>+ -</w:t>
+      </w:r>
+    </w:p>
+    <w:p>
+      <w:pPr>
+        <w:rPr>
+          <w:i/>
+        </w:rPr>
+      </w:pPr>
+      <w:proofErr w:type="spellStart"/>
+      <w:r>
+        <w:rPr>
+          <w:i/>
+        </w:rPr>
+        <w:t>Digitos</w:t>
       </w:r>
       <w:proofErr w:type="spellEnd"/>
       <w:r>
@@ -1095,233 +1996,20 @@
         </w:rPr>
         <w:tab/>
       </w:r>
-      <w:proofErr w:type="spellStart"/>
-      <w:r>
-        <w:rPr>
-          <w:i/>
-        </w:rPr>
-        <w:t>Expresion</w:t>
-      </w:r>
-      <w:proofErr w:type="spellEnd"/>
-      <w:r>
-        <w:rPr>
-          <w:i/>
-        </w:rPr>
-        <w:t xml:space="preserve"> </w:t>
-      </w:r>
-      <w:r>
-        <w:rPr>
-          <w:b/>
-        </w:rPr>
-        <w:t>;</w:t>
-      </w:r>
-    </w:p>
-    <w:p>
-      <w:pPr>
-        <w:rPr>
-          <w:i/>
-        </w:rPr>
-      </w:pPr>
-      <w:proofErr w:type="spellStart"/>
-      <w:r>
-        <w:rPr>
-          <w:i/>
-        </w:rPr>
-        <w:t>SentSeleccion</w:t>
-      </w:r>
-      <w:proofErr w:type="spellEnd"/>
-      <w:r>
-        <w:rPr>
-          <w:i/>
-        </w:rPr>
-        <w:t>:</w:t>
-      </w:r>
-    </w:p>
-    <w:p>
-      <w:pPr>
-        <w:rPr>
-          <w:i/>
-        </w:rPr>
-      </w:pPr>
-      <w:r>
-        <w:rPr>
-          <w:i/>
-        </w:rPr>
-        <w:tab/>
-      </w:r>
-      <w:proofErr w:type="spellStart"/>
-      <w:r>
-        <w:rPr>
-          <w:b/>
-        </w:rPr>
-        <w:t>if</w:t>
-      </w:r>
-      <w:proofErr w:type="spellEnd"/>
-      <w:r>
-        <w:rPr>
-          <w:b/>
-        </w:rPr>
-        <w:t>(</w:t>
-      </w:r>
-      <w:proofErr w:type="spellStart"/>
-      <w:r>
-        <w:rPr>
-          <w:i/>
-        </w:rPr>
-        <w:t>Expresion</w:t>
-      </w:r>
-      <w:proofErr w:type="spellEnd"/>
-      <w:r>
-        <w:rPr>
-          <w:b/>
-        </w:rPr>
-        <w:t xml:space="preserve">) </w:t>
-      </w:r>
-      <w:r>
-        <w:rPr>
-          <w:i/>
-        </w:rPr>
-        <w:t>Sentencia</w:t>
-      </w:r>
-    </w:p>
-    <w:p>
-      <w:pPr>
-        <w:rPr>
-          <w:i/>
-        </w:rPr>
-      </w:pPr>
-      <w:r>
-        <w:rPr>
-          <w:b/>
-        </w:rPr>
-        <w:tab/>
-      </w:r>
-      <w:proofErr w:type="spellStart"/>
-      <w:r>
-        <w:rPr>
-          <w:b/>
-        </w:rPr>
-        <w:t>if</w:t>
-      </w:r>
-      <w:proofErr w:type="spellEnd"/>
-      <w:r>
-        <w:rPr>
-          <w:b/>
-        </w:rPr>
-        <w:t>(</w:t>
-      </w:r>
-      <w:proofErr w:type="spellStart"/>
-      <w:r>
-        <w:rPr>
-          <w:i/>
-        </w:rPr>
-        <w:t>Expresion</w:t>
-      </w:r>
-      <w:proofErr w:type="spellEnd"/>
-      <w:r>
-        <w:rPr>
-          <w:b/>
-        </w:rPr>
-        <w:t xml:space="preserve">) </w:t>
-      </w:r>
-      <w:r>
-        <w:rPr>
-          <w:i/>
-        </w:rPr>
-        <w:t xml:space="preserve">Sentencia </w:t>
-      </w:r>
-      <w:proofErr w:type="spellStart"/>
-      <w:r>
-        <w:rPr>
-          <w:b/>
-        </w:rPr>
-        <w:t>else</w:t>
-      </w:r>
-      <w:proofErr w:type="spellEnd"/>
-      <w:r>
-        <w:rPr>
-          <w:b/>
-        </w:rPr>
-        <w:t xml:space="preserve"> </w:t>
-      </w:r>
-      <w:r>
-        <w:rPr>
-          <w:i/>
-        </w:rPr>
-        <w:t>Sentencia</w:t>
-      </w:r>
-    </w:p>
-    <w:p>
-      <w:pPr>
-        <w:rPr>
-          <w:i/>
-        </w:rPr>
-      </w:pPr>
-      <w:proofErr w:type="spellStart"/>
-      <w:r>
-        <w:rPr>
-          <w:i/>
-        </w:rPr>
-        <w:t>SentIteracion</w:t>
-      </w:r>
-      <w:proofErr w:type="spellEnd"/>
-      <w:r>
-        <w:rPr>
-          <w:i/>
-        </w:rPr>
-        <w:t>:</w:t>
-      </w:r>
-    </w:p>
-    <w:p>
-      <w:pPr>
-        <w:rPr>
-          <w:i/>
-        </w:rPr>
-      </w:pPr>
-      <w:r>
-        <w:rPr>
-          <w:i/>
-        </w:rPr>
-        <w:tab/>
-      </w:r>
-      <w:proofErr w:type="spellStart"/>
-      <w:r>
-        <w:rPr>
-          <w:b/>
-        </w:rPr>
-        <w:t>while</w:t>
-      </w:r>
-      <w:proofErr w:type="spellEnd"/>
-      <w:r>
-        <w:rPr>
-          <w:b/>
-        </w:rPr>
-        <w:t>(</w:t>
-      </w:r>
-      <w:proofErr w:type="spellStart"/>
-      <w:r>
-        <w:rPr>
-          <w:i/>
-        </w:rPr>
-        <w:t>Expresion</w:t>
-      </w:r>
-      <w:proofErr w:type="spellEnd"/>
-      <w:r>
-        <w:rPr>
-          <w:b/>
-        </w:rPr>
-        <w:t xml:space="preserve">) </w:t>
-      </w:r>
-      <w:r>
-        <w:rPr>
-          <w:i/>
-        </w:rPr>
-        <w:t>Sentencia</w:t>
+      <w:r>
+        <w:t xml:space="preserve">Uno de </w:t>
+      </w:r>
+      <w:r>
+        <w:rPr>
+          <w:b/>
+        </w:rPr>
+        <w:t>0 1 2 3 4 5 6 7 8 9</w:t>
       </w:r>
       <w:bookmarkStart w:id="0" w:name="_GoBack"/>
       <w:bookmarkEnd w:id="0"/>
     </w:p>
     <w:sectPr>
+      <w:headerReference w:type="default" r:id="rId7"/>
       <w:pgSz w:w="11906" w:h="16838"/>
       <w:pgMar w:top="1417" w:right="1701" w:bottom="1417" w:left="1701" w:header="708" w:footer="708" w:gutter="0"/>
       <w:cols w:space="708"/>
@@ -1329,6 +2017,91 @@
     </w:sectPr>
   </w:body>
 </w:document>
+</file>
+
+<file path=word/endnotes.xml><?xml version="1.0" encoding="utf-8"?>
+<w:endnotes xmlns:wpc="http://schemas.microsoft.com/office/word/2010/wordprocessingCanvas" xmlns:cx="http://schemas.microsoft.com/office/drawing/2014/chartex" xmlns:cx1="http://schemas.microsoft.com/office/drawing/2015/9/8/chartex" xmlns:cx2="http://schemas.microsoft.com/office/drawing/2015/10/21/chartex" xmlns:cx3="http://schemas.microsoft.com/office/drawing/2016/5/9/chartex" xmlns:cx4="http://schemas.microsoft.com/office/drawing/2016/5/10/chartex" xmlns:cx5="http://schemas.microsoft.com/office/drawing/2016/5/11/chartex" xmlns:mc="http://schemas.openxmlformats.org/markup-compatibility/2006" xmlns:o="urn:schemas-microsoft-com:office:office" xmlns:r="http://schemas.openxmlformats.org/officeDocument/2006/relationships" xmlns:m="http://schemas.openxmlformats.org/officeDocument/2006/math" xmlns:v="urn:schemas-microsoft-com:vml" xmlns:wp14="http://schemas.microsoft.com/office/word/2010/wordprocessingDrawing" xmlns:wp="http://schemas.openxmlformats.org/drawingml/2006/wordprocessingDrawing" xmlns:w10="urn:schemas-microsoft-com:office:word" xmlns:w="http://schemas.openxmlformats.org/wordprocessingml/2006/main" xmlns:w14="http://schemas.microsoft.com/office/word/2010/wordml" xmlns:w15="http://schemas.microsoft.com/office/word/2012/wordml" xmlns:w16se="http://schemas.microsoft.com/office/word/2015/wordml/symex" xmlns:wpg="http://schemas.microsoft.com/office/word/2010/wordprocessingGroup" xmlns:wpi="http://schemas.microsoft.com/office/word/2010/wordprocessingInk" xmlns:wne="http://schemas.microsoft.com/office/word/2006/wordml" xmlns:wps="http://schemas.microsoft.com/office/word/2010/wordprocessingShape" mc:Ignorable="w14 w15 w16se wp14">
+  <w:endnote w:type="separator" w:id="-1">
+    <w:p>
+      <w:pPr>
+        <w:spacing w:after="0" w:line="240" w:lineRule="auto"/>
+      </w:pPr>
+      <w:r>
+        <w:separator/>
+      </w:r>
+    </w:p>
+  </w:endnote>
+  <w:endnote w:type="continuationSeparator" w:id="0">
+    <w:p>
+      <w:pPr>
+        <w:spacing w:after="0" w:line="240" w:lineRule="auto"/>
+      </w:pPr>
+      <w:r>
+        <w:continuationSeparator/>
+      </w:r>
+    </w:p>
+  </w:endnote>
+</w:endnotes>
+</file>
+
+<file path=word/footnotes.xml><?xml version="1.0" encoding="utf-8"?>
+<w:footnotes xmlns:wpc="http://schemas.microsoft.com/office/word/2010/wordprocessingCanvas" xmlns:cx="http://schemas.microsoft.com/office/drawing/2014/chartex" xmlns:cx1="http://schemas.microsoft.com/office/drawing/2015/9/8/chartex" xmlns:cx2="http://schemas.microsoft.com/office/drawing/2015/10/21/chartex" xmlns:cx3="http://schemas.microsoft.com/office/drawing/2016/5/9/chartex" xmlns:cx4="http://schemas.microsoft.com/office/drawing/2016/5/10/chartex" xmlns:cx5="http://schemas.microsoft.com/office/drawing/2016/5/11/chartex" xmlns:mc="http://schemas.openxmlformats.org/markup-compatibility/2006" xmlns:o="urn:schemas-microsoft-com:office:office" xmlns:r="http://schemas.openxmlformats.org/officeDocument/2006/relationships" xmlns:m="http://schemas.openxmlformats.org/officeDocument/2006/math" xmlns:v="urn:schemas-microsoft-com:vml" xmlns:wp14="http://schemas.microsoft.com/office/word/2010/wordprocessingDrawing" xmlns:wp="http://schemas.openxmlformats.org/drawingml/2006/wordprocessingDrawing" xmlns:w10="urn:schemas-microsoft-com:office:word" xmlns:w="http://schemas.openxmlformats.org/wordprocessingml/2006/main" xmlns:w14="http://schemas.microsoft.com/office/word/2010/wordml" xmlns:w15="http://schemas.microsoft.com/office/word/2012/wordml" xmlns:w16se="http://schemas.microsoft.com/office/word/2015/wordml/symex" xmlns:wpg="http://schemas.microsoft.com/office/word/2010/wordprocessingGroup" xmlns:wpi="http://schemas.microsoft.com/office/word/2010/wordprocessingInk" xmlns:wne="http://schemas.microsoft.com/office/word/2006/wordml" xmlns:wps="http://schemas.microsoft.com/office/word/2010/wordprocessingShape" mc:Ignorable="w14 w15 w16se wp14">
+  <w:footnote w:type="separator" w:id="-1">
+    <w:p>
+      <w:pPr>
+        <w:spacing w:after="0" w:line="240" w:lineRule="auto"/>
+      </w:pPr>
+      <w:r>
+        <w:separator/>
+      </w:r>
+    </w:p>
+  </w:footnote>
+  <w:footnote w:type="continuationSeparator" w:id="0">
+    <w:p>
+      <w:pPr>
+        <w:spacing w:after="0" w:line="240" w:lineRule="auto"/>
+      </w:pPr>
+      <w:r>
+        <w:continuationSeparator/>
+      </w:r>
+    </w:p>
+  </w:footnote>
+</w:footnotes>
+</file>
+
+<file path=word/header1.xml><?xml version="1.0" encoding="utf-8"?>
+<w:hdr xmlns:wpc="http://schemas.microsoft.com/office/word/2010/wordprocessingCanvas" xmlns:cx="http://schemas.microsoft.com/office/drawing/2014/chartex" xmlns:cx1="http://schemas.microsoft.com/office/drawing/2015/9/8/chartex" xmlns:cx2="http://schemas.microsoft.com/office/drawing/2015/10/21/chartex" xmlns:cx3="http://schemas.microsoft.com/office/drawing/2016/5/9/chartex" xmlns:cx4="http://schemas.microsoft.com/office/drawing/2016/5/10/chartex" xmlns:cx5="http://schemas.microsoft.com/office/drawing/2016/5/11/chartex" xmlns:mc="http://schemas.openxmlformats.org/markup-compatibility/2006" xmlns:o="urn:schemas-microsoft-com:office:office" xmlns:r="http://schemas.openxmlformats.org/officeDocument/2006/relationships" xmlns:m="http://schemas.openxmlformats.org/officeDocument/2006/math" xmlns:v="urn:schemas-microsoft-com:vml" xmlns:wp14="http://schemas.microsoft.com/office/word/2010/wordprocessingDrawing" xmlns:wp="http://schemas.openxmlformats.org/drawingml/2006/wordprocessingDrawing" xmlns:w10="urn:schemas-microsoft-com:office:word" xmlns:w="http://schemas.openxmlformats.org/wordprocessingml/2006/main" xmlns:w14="http://schemas.microsoft.com/office/word/2010/wordml" xmlns:w15="http://schemas.microsoft.com/office/word/2012/wordml" xmlns:w16se="http://schemas.microsoft.com/office/word/2015/wordml/symex" xmlns:wpg="http://schemas.microsoft.com/office/word/2010/wordprocessingGroup" xmlns:wpi="http://schemas.microsoft.com/office/word/2010/wordprocessingInk" xmlns:wne="http://schemas.microsoft.com/office/word/2006/wordml" xmlns:wps="http://schemas.microsoft.com/office/word/2010/wordprocessingShape" mc:Ignorable="w14 w15 w16se wp14">
+  <w:p>
+    <w:pPr>
+      <w:pStyle w:val="Header"/>
+    </w:pPr>
+    <w:proofErr w:type="spellStart"/>
+    <w:r>
+      <w:t>Matias</w:t>
+    </w:r>
+    <w:proofErr w:type="spellEnd"/>
+    <w:r>
+      <w:t xml:space="preserve"> David </w:t>
+    </w:r>
+    <w:proofErr w:type="spellStart"/>
+    <w:r>
+      <w:t>Szlajen</w:t>
+    </w:r>
+    <w:proofErr w:type="spellEnd"/>
+    <w:r>
+      <w:ptab w:relativeTo="margin" w:alignment="center" w:leader="none"/>
+    </w:r>
+    <w:r>
+      <w:t>159.480-1</w:t>
+    </w:r>
+    <w:r>
+      <w:ptab w:relativeTo="margin" w:alignment="right" w:leader="none"/>
+    </w:r>
+    <w:r>
+      <w:t>Trabajo Practico 3 SSL</w:t>
+    </w:r>
+  </w:p>
+</w:hdr>
 </file>
 
 <file path=word/numbering.xml><?xml version="1.0" encoding="utf-8"?>
@@ -1937,6 +2710,27 @@
     <w:name w:val="Normal"/>
     <w:qFormat/>
   </w:style>
+  <w:style w:type="paragraph" w:styleId="Heading1">
+    <w:name w:val="heading 1"/>
+    <w:basedOn w:val="Normal"/>
+    <w:next w:val="Normal"/>
+    <w:link w:val="Heading1Char"/>
+    <w:uiPriority w:val="9"/>
+    <w:qFormat/>
+    <w:rsid w:val="00191EAF"/>
+    <w:pPr>
+      <w:keepNext/>
+      <w:keepLines/>
+      <w:spacing w:before="240" w:after="0"/>
+      <w:outlineLvl w:val="0"/>
+    </w:pPr>
+    <w:rPr>
+      <w:rFonts w:asciiTheme="majorHAnsi" w:eastAsiaTheme="majorEastAsia" w:hAnsiTheme="majorHAnsi" w:cstheme="majorBidi"/>
+      <w:color w:val="2F5496" w:themeColor="accent1" w:themeShade="BF"/>
+      <w:sz w:val="32"/>
+      <w:szCs w:val="32"/>
+    </w:rPr>
+  </w:style>
   <w:style w:type="paragraph" w:styleId="Heading2">
     <w:name w:val="heading 2"/>
     <w:basedOn w:val="Normal"/>
@@ -2017,6 +2811,63 @@
     <w:semiHidden/>
     <w:unhideWhenUsed/>
     <w:rsid w:val="00571B53"/>
+  </w:style>
+  <w:style w:type="paragraph" w:styleId="Header">
+    <w:name w:val="header"/>
+    <w:basedOn w:val="Normal"/>
+    <w:link w:val="HeaderChar"/>
+    <w:uiPriority w:val="99"/>
+    <w:unhideWhenUsed/>
+    <w:rsid w:val="00200D94"/>
+    <w:pPr>
+      <w:tabs>
+        <w:tab w:val="center" w:pos="4252"/>
+        <w:tab w:val="right" w:pos="8504"/>
+      </w:tabs>
+      <w:spacing w:after="0" w:line="240" w:lineRule="auto"/>
+    </w:pPr>
+  </w:style>
+  <w:style w:type="character" w:customStyle="1" w:styleId="HeaderChar">
+    <w:name w:val="Header Char"/>
+    <w:basedOn w:val="DefaultParagraphFont"/>
+    <w:link w:val="Header"/>
+    <w:uiPriority w:val="99"/>
+    <w:rsid w:val="00200D94"/>
+  </w:style>
+  <w:style w:type="paragraph" w:styleId="Footer">
+    <w:name w:val="footer"/>
+    <w:basedOn w:val="Normal"/>
+    <w:link w:val="FooterChar"/>
+    <w:uiPriority w:val="99"/>
+    <w:unhideWhenUsed/>
+    <w:rsid w:val="00200D94"/>
+    <w:pPr>
+      <w:tabs>
+        <w:tab w:val="center" w:pos="4252"/>
+        <w:tab w:val="right" w:pos="8504"/>
+      </w:tabs>
+      <w:spacing w:after="0" w:line="240" w:lineRule="auto"/>
+    </w:pPr>
+  </w:style>
+  <w:style w:type="character" w:customStyle="1" w:styleId="FooterChar">
+    <w:name w:val="Footer Char"/>
+    <w:basedOn w:val="DefaultParagraphFont"/>
+    <w:link w:val="Footer"/>
+    <w:uiPriority w:val="99"/>
+    <w:rsid w:val="00200D94"/>
+  </w:style>
+  <w:style w:type="character" w:customStyle="1" w:styleId="Heading1Char">
+    <w:name w:val="Heading 1 Char"/>
+    <w:basedOn w:val="DefaultParagraphFont"/>
+    <w:link w:val="Heading1"/>
+    <w:uiPriority w:val="9"/>
+    <w:rsid w:val="00191EAF"/>
+    <w:rPr>
+      <w:rFonts w:asciiTheme="majorHAnsi" w:eastAsiaTheme="majorEastAsia" w:hAnsiTheme="majorHAnsi" w:cstheme="majorBidi"/>
+      <w:color w:val="2F5496" w:themeColor="accent1" w:themeShade="BF"/>
+      <w:sz w:val="32"/>
+      <w:szCs w:val="32"/>
+    </w:rPr>
   </w:style>
 </w:styles>
 </file>

</xml_diff>